<commit_message>
L1: Updated Features.docx, now it is mr. T R U F A N U turn
</commit_message>
<xml_diff>
--- a/Labs/Lab1/TH/Features.docx
+++ b/Labs/Lab1/TH/Features.docx
@@ -85,6 +85,148 @@
       <w:r>
         <w:t>one week, the assignment can’t be delivered.</w:t>
       </w:r>
+    </w:p>
+    <w:p>
+      <w:pPr>
+        <w:pStyle w:val="ListParagraph"/>
+        <w:numPr>
+          <w:ilvl w:val="0"/>
+          <w:numId w:val="1"/>
+        </w:numPr>
+        <w:rPr>
+          <w:color w:val="92D050"/>
+        </w:rPr>
+      </w:pPr>
+      <w:r>
+        <w:rPr>
+          <w:color w:val="92D050"/>
+        </w:rPr>
+        <w:t>The app displays suggestive error messages if the given id (for operations that requires one) doesn’t exists.</w:t>
+      </w:r>
+    </w:p>
+    <w:p>
+      <w:pPr>
+        <w:pStyle w:val="ListParagraph"/>
+        <w:numPr>
+          <w:ilvl w:val="0"/>
+          <w:numId w:val="1"/>
+        </w:numPr>
+        <w:rPr>
+          <w:color w:val="92D050"/>
+        </w:rPr>
+      </w:pPr>
+      <w:r>
+        <w:rPr>
+          <w:color w:val="92D050"/>
+        </w:rPr>
+        <w:t xml:space="preserve">The app checks if there is an entity with the same id when adding one, and displays a suggestive </w:t>
+      </w:r>
+      <w:proofErr w:type="gramStart"/>
+      <w:r>
+        <w:rPr>
+          <w:color w:val="92D050"/>
+        </w:rPr>
+        <w:t>message</w:t>
+      </w:r>
+      <w:proofErr w:type="gramEnd"/>
+    </w:p>
+    <w:p>
+      <w:pPr>
+        <w:pStyle w:val="ListParagraph"/>
+        <w:numPr>
+          <w:ilvl w:val="0"/>
+          <w:numId w:val="1"/>
+        </w:numPr>
+        <w:rPr>
+          <w:color w:val="92D050"/>
+        </w:rPr>
+      </w:pPr>
+      <w:r>
+        <w:rPr>
+          <w:color w:val="92D050"/>
+        </w:rPr>
+        <w:t xml:space="preserve">The app creates a new entity if user tries to edit one with an inexistent </w:t>
+      </w:r>
+      <w:proofErr w:type="gramStart"/>
+      <w:r>
+        <w:rPr>
+          <w:color w:val="92D050"/>
+        </w:rPr>
+        <w:t>id</w:t>
+      </w:r>
+      <w:proofErr w:type="gramEnd"/>
+    </w:p>
+    <w:p>
+      <w:pPr>
+        <w:pStyle w:val="ListParagraph"/>
+        <w:numPr>
+          <w:ilvl w:val="0"/>
+          <w:numId w:val="1"/>
+        </w:numPr>
+        <w:rPr>
+          <w:color w:val="92D050"/>
+        </w:rPr>
+      </w:pPr>
+      <w:r>
+        <w:rPr>
+          <w:color w:val="92D050"/>
+        </w:rPr>
+        <w:t xml:space="preserve">The app checks for incorrect data </w:t>
+      </w:r>
+      <w:proofErr w:type="gramStart"/>
+      <w:r>
+        <w:rPr>
+          <w:color w:val="92D050"/>
+        </w:rPr>
+        <w:t>types  provided</w:t>
+      </w:r>
+      <w:proofErr w:type="gramEnd"/>
+      <w:r>
+        <w:rPr>
+          <w:color w:val="92D050"/>
+        </w:rPr>
+        <w:t xml:space="preserve"> (</w:t>
+      </w:r>
+      <w:proofErr w:type="spellStart"/>
+      <w:r>
+        <w:rPr>
+          <w:color w:val="92D050"/>
+        </w:rPr>
+        <w:t>eg.</w:t>
+      </w:r>
+      <w:proofErr w:type="spellEnd"/>
+      <w:r>
+        <w:rPr>
+          <w:color w:val="92D050"/>
+        </w:rPr>
+        <w:t xml:space="preserve"> when giving a string for deadline instead of integer)</w:t>
+      </w:r>
+    </w:p>
+    <w:p>
+      <w:pPr>
+        <w:pStyle w:val="ListParagraph"/>
+        <w:numPr>
+          <w:ilvl w:val="0"/>
+          <w:numId w:val="1"/>
+        </w:numPr>
+        <w:rPr>
+          <w:color w:val="92D050"/>
+        </w:rPr>
+      </w:pPr>
+      <w:r>
+        <w:rPr>
+          <w:color w:val="92D050"/>
+        </w:rPr>
+        <w:t xml:space="preserve">The data is persisted. After closing and reopening the app again, the user can see his previous </w:t>
+      </w:r>
+      <w:proofErr w:type="gramStart"/>
+      <w:r>
+        <w:rPr>
+          <w:color w:val="92D050"/>
+        </w:rPr>
+        <w:t>modifications</w:t>
+      </w:r>
+      <w:proofErr w:type="gramEnd"/>
     </w:p>
     <w:sectPr>
       <w:pgSz w:w="12240" w:h="15840"/>
@@ -796,7 +938,6 @@
   <w:style w:type="character" w:default="1" w:styleId="DefaultParagraphFont">
     <w:name w:val="Default Paragraph Font"/>
     <w:uiPriority w:val="1"/>
-    <w:semiHidden/>
     <w:unhideWhenUsed/>
   </w:style>
   <w:style w:type="table" w:default="1" w:styleId="TableNormal">

</xml_diff>